<commit_message>
Issue was that when we had repeating data with an embedded paragraph and multiple paragraphs in the content, that adding paragraphs after the embedded paragraph caused erroneous repeitition.
Solution was to use soft break rather than paragraphs for multi-line content, as I couldn't see a way to manipulate the DOM correctly with the transformations approach.
</commit_message>
<xml_diff>
--- a/TestFiles/DA/DA-Issue-95-Template.docx
+++ b/TestFiles/DA/DA-Issue-95-Template.docx
@@ -41,7 +41,6 @@
         <w:t>&lt;# &lt;Conditional Select="</w:t>
       </w:r>
       <w:proofErr w:type="spellStart"/>
-      <w:proofErr w:type="gramStart"/>
       <w:r>
         <w:rPr>
           <w:rFonts w:ascii="Arial" w:eastAsia="Arial" w:hAnsi="Arial" w:cs="Arial"/>
@@ -61,28 +60,7 @@
           <w:szCs w:val="20"/>
           <w14:ligatures w14:val="none"/>
         </w:rPr>
-        <w:t>(</w:t>
-      </w:r>
-      <w:proofErr w:type="gramEnd"/>
-      <w:r>
-        <w:rPr>
-          <w:rFonts w:ascii="Arial" w:eastAsia="Arial" w:hAnsi="Arial" w:cs="Arial"/>
-          <w:kern w:val="0"/>
-          <w:sz w:val="20"/>
-          <w:szCs w:val="20"/>
-          <w14:ligatures w14:val="none"/>
-        </w:rPr>
-        <w:t>N</w:t>
-      </w:r>
-      <w:r>
-        <w:rPr>
-          <w:rFonts w:ascii="Arial" w:eastAsia="Arial" w:hAnsi="Arial" w:cs="Arial"/>
-          <w:kern w:val="0"/>
-          <w:sz w:val="20"/>
-          <w:szCs w:val="20"/>
-          <w14:ligatures w14:val="none"/>
-        </w:rPr>
-        <w:t>otes/</w:t>
+        <w:t>(notes/</w:t>
       </w:r>
       <w:proofErr w:type="spellStart"/>
       <w:r>
@@ -93,17 +71,7 @@
           <w:szCs w:val="20"/>
           <w14:ligatures w14:val="none"/>
         </w:rPr>
-        <w:t>O</w:t>
-      </w:r>
-      <w:r>
-        <w:rPr>
-          <w:rFonts w:ascii="Arial" w:eastAsia="Arial" w:hAnsi="Arial" w:cs="Arial"/>
-          <w:kern w:val="0"/>
-          <w:sz w:val="20"/>
-          <w:szCs w:val="20"/>
-          <w14:ligatures w14:val="none"/>
-        </w:rPr>
-        <w:t>ptionNotes</w:t>
+        <w:t>optionNotes</w:t>
       </w:r>
       <w:proofErr w:type="spellEnd"/>
       <w:r>
@@ -139,27 +107,7 @@
           <w:szCs w:val="20"/>
           <w14:ligatures w14:val="none"/>
         </w:rPr>
-        <w:t>&lt;# &lt;Repeat Select="</w:t>
-      </w:r>
-      <w:r>
-        <w:rPr>
-          <w:rFonts w:ascii="Arial" w:eastAsia="Arial" w:hAnsi="Arial" w:cs="Arial"/>
-          <w:kern w:val="0"/>
-          <w:sz w:val="20"/>
-          <w:szCs w:val="20"/>
-          <w14:ligatures w14:val="none"/>
-        </w:rPr>
-        <w:t>N</w:t>
-      </w:r>
-      <w:r>
-        <w:rPr>
-          <w:rFonts w:ascii="Arial" w:eastAsia="Arial" w:hAnsi="Arial" w:cs="Arial"/>
-          <w:kern w:val="0"/>
-          <w:sz w:val="20"/>
-          <w:szCs w:val="20"/>
-          <w14:ligatures w14:val="none"/>
-        </w:rPr>
-        <w:t>otes" /&gt; #&gt;</w:t>
+        <w:t>&lt;# &lt;Repeat Select="notes" /&gt; #&gt;</w:t>
       </w:r>
     </w:p>
     <w:tbl>
@@ -234,16 +182,7 @@
                 <w:sz w:val="20"/>
                 <w:szCs w:val="20"/>
               </w:rPr>
-              <w:t>O</w:t>
-            </w:r>
-            <w:r>
-              <w:rPr>
-                <w:rFonts w:ascii="Arial" w:eastAsia="Arial" w:hAnsi="Arial" w:cs="Arial"/>
-                <w:bCs/>
-                <w:sz w:val="20"/>
-                <w:szCs w:val="20"/>
-              </w:rPr>
-              <w:t>ptionNotes</w:t>
+              <w:t>optionNotes</w:t>
             </w:r>
             <w:proofErr w:type="spellEnd"/>
             <w:r>

</xml_diff>